<commit_message>
5_unzip added and general update
</commit_message>
<xml_diff>
--- a/ARseqAnalysisPipeline_commandLineDownload.docx
+++ b/ARseqAnalysisPipeline_commandLineDownload.docx
@@ -418,9 +418,11 @@
     </w:p>
     <w:p/>
     <w:p>
+      <w:proofErr w:type="gramStart"/>
       <w:r>
         <w:t>bash</w:t>
       </w:r>
+      <w:proofErr w:type="gramEnd"/>
       <w:r>
         <w:t xml:space="preserve"> </w:t>
       </w:r>
@@ -431,10 +433,16 @@
         <w:t>/</w:t>
       </w:r>
       <w:r>
-        <w:t>0b_moveOriginal_commanLineDownload</w:t>
+        <w:t>0b_moveOriginal_comman</w:t>
+      </w:r>
+      <w:r>
+        <w:t>d</w:t>
       </w:r>
       <w:bookmarkStart w:id="0" w:name="_GoBack"/>
       <w:bookmarkEnd w:id="0"/>
+      <w:r>
+        <w:t>LineDownload</w:t>
+      </w:r>
       <w:r>
         <w:t>.sh</w:t>
       </w:r>

</xml_diff>

<commit_message>
Updated analysis flow chart and Interrogate instructions
</commit_message>
<xml_diff>
--- a/ARseqAnalysisPipeline_commandLineDownload.docx
+++ b/ARseqAnalysisPipeline_commandLineDownload.docx
@@ -36,7 +36,23 @@
         <w:t>Purpose:</w:t>
       </w:r>
       <w:r>
-        <w:t xml:space="preserve"> This document describes the bioinformatics analysis of antigen receptor sequencing data starting from the fastq file download from Basespace and including the Interrogate analysis. </w:t>
+        <w:t xml:space="preserve"> This document describes the bioinformatics analysis of antigen receptor sequencing data starting from the </w:t>
+      </w:r>
+      <w:proofErr w:type="spellStart"/>
+      <w:r>
+        <w:t>fastq</w:t>
+      </w:r>
+      <w:proofErr w:type="spellEnd"/>
+      <w:r>
+        <w:t xml:space="preserve"> file download from </w:t>
+      </w:r>
+      <w:proofErr w:type="spellStart"/>
+      <w:r>
+        <w:t>Basespace</w:t>
+      </w:r>
+      <w:proofErr w:type="spellEnd"/>
+      <w:r>
+        <w:t xml:space="preserve"> and including the Interrogate analysis. </w:t>
       </w:r>
     </w:p>
     <w:p/>
@@ -68,17 +84,43 @@
       <w:r>
         <w:t xml:space="preserve">. Transfer of </w:t>
       </w:r>
-      <w:r>
-        <w:t xml:space="preserve">fastq files </w:t>
-      </w:r>
-      <w:r>
-        <w:t xml:space="preserve">from Basespace to </w:t>
-      </w:r>
-      <w:r>
-        <w:t xml:space="preserve">a local computer using the ‘Download’ option on Basespace will create a different folder structure than the download using command line (as is the case when using </w:t>
-      </w:r>
-      <w:r>
-        <w:t xml:space="preserve">ComputeCanada </w:t>
+      <w:proofErr w:type="spellStart"/>
+      <w:r>
+        <w:t>fastq</w:t>
+      </w:r>
+      <w:proofErr w:type="spellEnd"/>
+      <w:r>
+        <w:t xml:space="preserve"> files </w:t>
+      </w:r>
+      <w:r>
+        <w:t xml:space="preserve">from </w:t>
+      </w:r>
+      <w:proofErr w:type="spellStart"/>
+      <w:r>
+        <w:t>Basespace</w:t>
+      </w:r>
+      <w:proofErr w:type="spellEnd"/>
+      <w:r>
+        <w:t xml:space="preserve"> to </w:t>
+      </w:r>
+      <w:r>
+        <w:t xml:space="preserve">a local computer using the ‘Download’ option on </w:t>
+      </w:r>
+      <w:proofErr w:type="spellStart"/>
+      <w:r>
+        <w:t>Basespace</w:t>
+      </w:r>
+      <w:proofErr w:type="spellEnd"/>
+      <w:r>
+        <w:t xml:space="preserve"> will create a different folder structure than the download using command line (as is the case when using </w:t>
+      </w:r>
+      <w:proofErr w:type="spellStart"/>
+      <w:r>
+        <w:t>ComputeCanada</w:t>
+      </w:r>
+      <w:proofErr w:type="spellEnd"/>
+      <w:r>
+        <w:t xml:space="preserve"> </w:t>
       </w:r>
       <w:r>
         <w:t>for the analysis)</w:t>
@@ -98,30 +140,140 @@
     </w:p>
     <w:p>
       <w:r>
-        <w:t>cd /work/def-smkeller/Shared/SequencingData/</w:t>
-      </w:r>
-    </w:p>
-    <w:p/>
-    <w:p>
-      <w:r>
-        <w:t xml:space="preserve">#create </w:t>
-      </w:r>
-      <w:r>
-        <w:t>project folder</w:t>
-      </w:r>
-      <w:r>
-        <w:t xml:space="preserve"> (see name in Basepace)</w:t>
+        <w:t>cd /work/</w:t>
+      </w:r>
+      <w:proofErr w:type="spellStart"/>
+      <w:r>
+        <w:t>def-smkeller</w:t>
+      </w:r>
+      <w:proofErr w:type="spellEnd"/>
+      <w:r>
+        <w:t>/Shared/</w:t>
+      </w:r>
+      <w:proofErr w:type="spellStart"/>
+      <w:r>
+        <w:t>SequencingData</w:t>
+      </w:r>
+      <w:proofErr w:type="spellEnd"/>
+      <w:r>
+        <w:t>/</w:t>
+      </w:r>
+    </w:p>
+    <w:p/>
+    <w:p>
+      <w:r>
+        <w:t>#</w:t>
+      </w:r>
+      <w:proofErr w:type="gramStart"/>
+      <w:r>
+        <w:t>create</w:t>
+      </w:r>
+      <w:proofErr w:type="gramEnd"/>
+      <w:r>
+        <w:t xml:space="preserve"> project folder</w:t>
+      </w:r>
+      <w:r>
+        <w:t xml:space="preserve"> (see name in </w:t>
+      </w:r>
+      <w:proofErr w:type="spellStart"/>
+      <w:r>
+        <w:t>Basepace</w:t>
+      </w:r>
+      <w:proofErr w:type="spellEnd"/>
+      <w:r>
+        <w:t>)</w:t>
       </w:r>
     </w:p>
     <w:p>
       <w:r>
         <w:t xml:space="preserve">$ </w:t>
       </w:r>
-      <w:r>
-        <w:t xml:space="preserve">mkdir </w:t>
-      </w:r>
-      <w:r>
-        <w:t>Run&lt;no&gt;_&lt;RunName&gt;</w:t>
+      <w:proofErr w:type="spellStart"/>
+      <w:proofErr w:type="gramStart"/>
+      <w:r>
+        <w:t>mkdir</w:t>
+      </w:r>
+      <w:proofErr w:type="spellEnd"/>
+      <w:proofErr w:type="gramEnd"/>
+      <w:r>
+        <w:t xml:space="preserve"> Run&lt;no&gt;_&lt;</w:t>
+      </w:r>
+      <w:proofErr w:type="spellStart"/>
+      <w:r>
+        <w:t>RunName</w:t>
+      </w:r>
+      <w:proofErr w:type="spellEnd"/>
+      <w:r>
+        <w:t>&gt;</w:t>
+      </w:r>
+    </w:p>
+    <w:p/>
+    <w:p>
+      <w:r>
+        <w:t>#Clone folder with analysis scripts</w:t>
+      </w:r>
+    </w:p>
+    <w:p>
+      <w:pPr>
+        <w:rPr>
+          <w:rFonts w:ascii="Menlo Regular" w:hAnsi="Menlo Regular" w:cs="Menlo Regular"/>
+          <w:color w:val="000000"/>
+          <w:sz w:val="22"/>
+          <w:szCs w:val="22"/>
+        </w:rPr>
+      </w:pPr>
+      <w:r>
+        <w:rPr>
+          <w:rFonts w:ascii="Menlo Regular" w:hAnsi="Menlo Regular" w:cs="Menlo Regular"/>
+          <w:color w:val="000000"/>
+          <w:sz w:val="22"/>
+          <w:szCs w:val="22"/>
+        </w:rPr>
+        <w:t xml:space="preserve">$ cd </w:t>
+      </w:r>
+      <w:r>
+        <w:t>Run&lt;no&gt;_&lt;</w:t>
+      </w:r>
+      <w:proofErr w:type="spellStart"/>
+      <w:r>
+        <w:t>RunName</w:t>
+      </w:r>
+      <w:proofErr w:type="spellEnd"/>
+      <w:r>
+        <w:t>&gt;</w:t>
+      </w:r>
+    </w:p>
+    <w:p>
+      <w:r>
+        <w:rPr>
+          <w:rFonts w:ascii="Menlo Regular" w:hAnsi="Menlo Regular" w:cs="Menlo Regular"/>
+          <w:color w:val="000000"/>
+          <w:sz w:val="22"/>
+          <w:szCs w:val="22"/>
+        </w:rPr>
+        <w:t xml:space="preserve">$ </w:t>
+      </w:r>
+      <w:proofErr w:type="spellStart"/>
+      <w:proofErr w:type="gramStart"/>
+      <w:r>
+        <w:rPr>
+          <w:rFonts w:ascii="Menlo Regular" w:hAnsi="Menlo Regular" w:cs="Menlo Regular"/>
+          <w:color w:val="000000"/>
+          <w:sz w:val="22"/>
+          <w:szCs w:val="22"/>
+        </w:rPr>
+        <w:t>git</w:t>
+      </w:r>
+      <w:proofErr w:type="spellEnd"/>
+      <w:proofErr w:type="gramEnd"/>
+      <w:r>
+        <w:rPr>
+          <w:rFonts w:ascii="Menlo Regular" w:hAnsi="Menlo Regular" w:cs="Menlo Regular"/>
+          <w:color w:val="000000"/>
+          <w:sz w:val="22"/>
+          <w:szCs w:val="22"/>
+        </w:rPr>
+        <w:t xml:space="preserve"> clone https://github.com/theKellerLab/IntrgAnalysis</w:t>
       </w:r>
     </w:p>
     <w:p/>
@@ -129,71 +281,42 @@
       <w:r>
         <w:t>#</w:t>
       </w:r>
-      <w:r>
-        <w:t xml:space="preserve">Clone folder with analysis </w:t>
-      </w:r>
-      <w:r>
-        <w:t>scripts</w:t>
-      </w:r>
-    </w:p>
-    <w:p>
-      <w:pPr>
-        <w:rPr>
-          <w:rFonts w:ascii="Menlo Regular" w:hAnsi="Menlo Regular" w:cs="Menlo Regular"/>
-          <w:color w:val="000000"/>
-          <w:sz w:val="22"/>
-          <w:szCs w:val="22"/>
-        </w:rPr>
-      </w:pPr>
-      <w:r>
-        <w:rPr>
-          <w:rFonts w:ascii="Menlo Regular" w:hAnsi="Menlo Regular" w:cs="Menlo Regular"/>
-          <w:color w:val="000000"/>
-          <w:sz w:val="22"/>
-          <w:szCs w:val="22"/>
-        </w:rPr>
-        <w:t xml:space="preserve">$ cd </w:t>
-      </w:r>
-      <w:r>
-        <w:t>Run&lt;no&gt;_&lt;RunName&gt;</w:t>
-      </w:r>
-    </w:p>
-    <w:p>
-      <w:r>
-        <w:rPr>
-          <w:rFonts w:ascii="Menlo Regular" w:hAnsi="Menlo Regular" w:cs="Menlo Regular"/>
-          <w:color w:val="000000"/>
-          <w:sz w:val="22"/>
-          <w:szCs w:val="22"/>
-        </w:rPr>
+      <w:proofErr w:type="gramStart"/>
+      <w:r>
+        <w:t>create</w:t>
+      </w:r>
+      <w:proofErr w:type="gramEnd"/>
+      <w:r>
+        <w:t xml:space="preserve"> folder for </w:t>
+      </w:r>
+      <w:proofErr w:type="spellStart"/>
+      <w:r>
+        <w:t>Basespace</w:t>
+      </w:r>
+      <w:proofErr w:type="spellEnd"/>
+      <w:r>
+        <w:t xml:space="preserve"> data</w:t>
+      </w:r>
+    </w:p>
+    <w:p>
+      <w:r>
         <w:t xml:space="preserve">$ </w:t>
       </w:r>
-      <w:r>
-        <w:rPr>
-          <w:rFonts w:ascii="Menlo Regular" w:hAnsi="Menlo Regular" w:cs="Menlo Regular"/>
-          <w:color w:val="000000"/>
-          <w:sz w:val="22"/>
-          <w:szCs w:val="22"/>
-        </w:rPr>
-        <w:t>git clone https://github.com/theKellerLab/IntrgAnalysis</w:t>
-      </w:r>
-    </w:p>
-    <w:p/>
-    <w:p>
-      <w:r>
-        <w:t>#create folder for Base</w:t>
-      </w:r>
-      <w:r>
-        <w:t>s</w:t>
-      </w:r>
-      <w:r>
-        <w:t>pace data</w:t>
-      </w:r>
-    </w:p>
-    <w:p>
-      <w:r>
-        <w:t>$ mkdir –p Data/Basespace</w:t>
-      </w:r>
+      <w:proofErr w:type="spellStart"/>
+      <w:proofErr w:type="gramStart"/>
+      <w:r>
+        <w:t>mkdir</w:t>
+      </w:r>
+      <w:proofErr w:type="spellEnd"/>
+      <w:proofErr w:type="gramEnd"/>
+      <w:r>
+        <w:t xml:space="preserve"> –p Data/</w:t>
+      </w:r>
+      <w:proofErr w:type="spellStart"/>
+      <w:r>
+        <w:t>Basespace</w:t>
+      </w:r>
+      <w:proofErr w:type="spellEnd"/>
     </w:p>
     <w:p/>
     <w:p>
@@ -201,11 +324,24 @@
         <w:t xml:space="preserve">#========= </w:t>
       </w:r>
       <w:r>
-        <w:t xml:space="preserve">Transfer fastq files </w:t>
-      </w:r>
-      <w:r>
-        <w:t>from Basespace</w:t>
-      </w:r>
+        <w:t xml:space="preserve">Transfer </w:t>
+      </w:r>
+      <w:proofErr w:type="spellStart"/>
+      <w:r>
+        <w:t>fastq</w:t>
+      </w:r>
+      <w:proofErr w:type="spellEnd"/>
+      <w:r>
+        <w:t xml:space="preserve"> files </w:t>
+      </w:r>
+      <w:r>
+        <w:t xml:space="preserve">from </w:t>
+      </w:r>
+      <w:proofErr w:type="spellStart"/>
+      <w:r>
+        <w:t>Basespace</w:t>
+      </w:r>
+      <w:proofErr w:type="spellEnd"/>
       <w:r>
         <w:t xml:space="preserve"> </w:t>
       </w:r>
@@ -218,11 +354,13 @@
     </w:p>
     <w:p>
       <w:r>
-        <w:t xml:space="preserve">$ cd </w:t>
-      </w:r>
-      <w:r>
-        <w:t>Data/Basespace</w:t>
-      </w:r>
+        <w:t>$ cd Data/</w:t>
+      </w:r>
+      <w:proofErr w:type="spellStart"/>
+      <w:r>
+        <w:t>Basespace</w:t>
+      </w:r>
+      <w:proofErr w:type="spellEnd"/>
     </w:p>
     <w:p/>
     <w:p>
@@ -255,14 +393,27 @@
         </w:rPr>
         <w:t>$</w:t>
       </w:r>
-      <w:r>
-        <w:rPr>
-          <w:rFonts w:ascii="Menlo Regular" w:hAnsi="Menlo Regular" w:cs="Menlo Regular"/>
-          <w:color w:val="000000"/>
-          <w:sz w:val="22"/>
-          <w:szCs w:val="22"/>
-        </w:rPr>
-        <w:t>rm download.txt</w:t>
+      <w:proofErr w:type="spellStart"/>
+      <w:proofErr w:type="gramStart"/>
+      <w:r>
+        <w:rPr>
+          <w:rFonts w:ascii="Menlo Regular" w:hAnsi="Menlo Regular" w:cs="Menlo Regular"/>
+          <w:color w:val="000000"/>
+          <w:sz w:val="22"/>
+          <w:szCs w:val="22"/>
+        </w:rPr>
+        <w:t>rm</w:t>
+      </w:r>
+      <w:proofErr w:type="spellEnd"/>
+      <w:proofErr w:type="gramEnd"/>
+      <w:r>
+        <w:rPr>
+          <w:rFonts w:ascii="Menlo Regular" w:hAnsi="Menlo Regular" w:cs="Menlo Regular"/>
+          <w:color w:val="000000"/>
+          <w:sz w:val="22"/>
+          <w:szCs w:val="22"/>
+        </w:rPr>
+        <w:t xml:space="preserve"> download.txt</w:t>
       </w:r>
     </w:p>
     <w:p/>
@@ -311,14 +462,25 @@
           <w:szCs w:val="22"/>
         </w:rPr>
       </w:pPr>
-      <w:r>
-        <w:rPr>
-          <w:rFonts w:ascii="Menlo Regular" w:hAnsi="Menlo Regular" w:cs="Menlo Regular"/>
-          <w:color w:val="000000"/>
-          <w:sz w:val="22"/>
-          <w:szCs w:val="22"/>
-        </w:rPr>
-        <w:t>ds.0baa9e37cb924a74aa950860a791ea2f/</w:t>
+      <w:proofErr w:type="gramStart"/>
+      <w:r>
+        <w:rPr>
+          <w:rFonts w:ascii="Menlo Regular" w:hAnsi="Menlo Regular" w:cs="Menlo Regular"/>
+          <w:color w:val="000000"/>
+          <w:sz w:val="22"/>
+          <w:szCs w:val="22"/>
+        </w:rPr>
+        <w:t>ds.0baa9e37cb924a74aa950860a791ea2f</w:t>
+      </w:r>
+      <w:proofErr w:type="gramEnd"/>
+      <w:r>
+        <w:rPr>
+          <w:rFonts w:ascii="Menlo Regular" w:hAnsi="Menlo Regular" w:cs="Menlo Regular"/>
+          <w:color w:val="000000"/>
+          <w:sz w:val="22"/>
+          <w:szCs w:val="22"/>
+        </w:rPr>
+        <w:t>/</w:t>
       </w:r>
     </w:p>
     <w:p>
@@ -398,29 +560,110 @@
           <w:szCs w:val="22"/>
         </w:rPr>
         <w:t>...</w:t>
+      </w:r>
+    </w:p>
+    <w:p>
+      <w:pPr>
+        <w:rPr>
+          <w:rFonts w:ascii="Menlo Regular" w:hAnsi="Menlo Regular" w:cs="Menlo Regular"/>
+          <w:color w:val="000000"/>
+          <w:sz w:val="22"/>
+          <w:szCs w:val="22"/>
+        </w:rPr>
+      </w:pPr>
+    </w:p>
+    <w:p>
+      <w:r>
+        <w:t>#========= Change file structure ==============</w:t>
+      </w:r>
+    </w:p>
+    <w:p>
+      <w:r>
+        <w:t>$</w:t>
+      </w:r>
+      <w:r>
+        <w:rPr>
+          <w:rFonts w:ascii="Menlo Regular" w:hAnsi="Menlo Regular" w:cs="Menlo Regular"/>
+          <w:color w:val="000000"/>
+          <w:sz w:val="22"/>
+          <w:szCs w:val="22"/>
+        </w:rPr>
+        <w:t xml:space="preserve"> </w:t>
+      </w:r>
+      <w:proofErr w:type="gramStart"/>
+      <w:r>
+        <w:rPr>
+          <w:rFonts w:ascii="Menlo Regular" w:hAnsi="Menlo Regular" w:cs="Menlo Regular"/>
+          <w:color w:val="000000"/>
+          <w:sz w:val="22"/>
+          <w:szCs w:val="22"/>
+        </w:rPr>
+        <w:t>cd ..</w:t>
+      </w:r>
+      <w:proofErr w:type="gramEnd"/>
+      <w:r>
+        <w:rPr>
+          <w:rFonts w:ascii="Menlo Regular" w:hAnsi="Menlo Regular" w:cs="Menlo Regular"/>
+          <w:color w:val="000000"/>
+          <w:sz w:val="22"/>
+          <w:szCs w:val="22"/>
+        </w:rPr>
+        <w:t>/</w:t>
+      </w:r>
+      <w:proofErr w:type="gramStart"/>
+      <w:r>
+        <w:rPr>
+          <w:rFonts w:ascii="Menlo Regular" w:hAnsi="Menlo Regular" w:cs="Menlo Regular"/>
+          <w:color w:val="000000"/>
+          <w:sz w:val="22"/>
+          <w:szCs w:val="22"/>
+        </w:rPr>
+        <w:t>..</w:t>
+      </w:r>
+      <w:proofErr w:type="gramEnd"/>
+      <w:r>
+        <w:rPr>
+          <w:rFonts w:ascii="Menlo Regular" w:hAnsi="Menlo Regular" w:cs="Menlo Regular"/>
+          <w:color w:val="000000"/>
+          <w:sz w:val="22"/>
+          <w:szCs w:val="22"/>
+        </w:rPr>
+        <w:t>/</w:t>
+      </w:r>
+      <w:proofErr w:type="spellStart"/>
+      <w:r>
+        <w:rPr>
+          <w:rFonts w:ascii="Menlo Regular" w:hAnsi="Menlo Regular" w:cs="Menlo Regular"/>
+          <w:color w:val="000000"/>
+          <w:sz w:val="22"/>
+          <w:szCs w:val="22"/>
+        </w:rPr>
+        <w:t>IntrgAnalysis</w:t>
+      </w:r>
+      <w:proofErr w:type="spellEnd"/>
+      <w:r>
+        <w:rPr>
+          <w:rFonts w:ascii="Menlo Regular" w:hAnsi="Menlo Regular" w:cs="Menlo Regular"/>
+          <w:color w:val="000000"/>
+          <w:sz w:val="22"/>
+          <w:szCs w:val="22"/>
+        </w:rPr>
+        <w:t>/0_preClntab/</w:t>
       </w:r>
       <w:bookmarkStart w:id="0" w:name="_GoBack"/>
       <w:bookmarkEnd w:id="0"/>
     </w:p>
     <w:p>
-      <w:pPr>
-        <w:rPr>
-          <w:rFonts w:ascii="Menlo Regular" w:hAnsi="Menlo Regular" w:cs="Menlo Regular"/>
-          <w:color w:val="000000"/>
-          <w:sz w:val="22"/>
-          <w:szCs w:val="22"/>
-        </w:rPr>
-      </w:pPr>
-    </w:p>
-    <w:p>
-      <w:r>
-        <w:t>#========= Change file structure ==============</w:t>
-      </w:r>
-    </w:p>
-    <w:p/>
-    <w:p>
-      <w:r>
-        <w:t xml:space="preserve">$ bash </w:t>
+      <w:r>
+        <w:t xml:space="preserve">$ </w:t>
+      </w:r>
+      <w:proofErr w:type="gramStart"/>
+      <w:r>
+        <w:t>bash</w:t>
+      </w:r>
+      <w:proofErr w:type="gramEnd"/>
+      <w:r>
+        <w:t xml:space="preserve"> </w:t>
       </w:r>
       <w:r>
         <w:t>0b_moveFastq_AfterCommandLineDownload_separateFolders</w:t>
@@ -433,14 +676,24 @@
     <w:p/>
     <w:p>
       <w:r>
-        <w:t>#====== Combine fastq in one folder =============</w:t>
-      </w:r>
-    </w:p>
-    <w:p/>
-    <w:p>
+        <w:t xml:space="preserve">#====== Combine </w:t>
+      </w:r>
+      <w:proofErr w:type="spellStart"/>
+      <w:r>
+        <w:t>fastq</w:t>
+      </w:r>
+      <w:proofErr w:type="spellEnd"/>
+      <w:r>
+        <w:t xml:space="preserve"> in one folder =============</w:t>
+      </w:r>
+    </w:p>
+    <w:p/>
+    <w:p>
+      <w:proofErr w:type="gramStart"/>
       <w:r>
         <w:t>bash</w:t>
       </w:r>
+      <w:proofErr w:type="gramEnd"/>
       <w:r>
         <w:t xml:space="preserve"> </w:t>
       </w:r>
@@ -467,7 +720,39 @@
     <w:p/>
     <w:p>
       <w:r>
-        <w:t>#====== Option 1: using fastqc &amp; multiqc &amp; trimmomatic (see fastp approach below) ===========</w:t>
+        <w:t xml:space="preserve">#====== Option 1: using </w:t>
+      </w:r>
+      <w:proofErr w:type="spellStart"/>
+      <w:r>
+        <w:t>fastqc</w:t>
+      </w:r>
+      <w:proofErr w:type="spellEnd"/>
+      <w:r>
+        <w:t xml:space="preserve"> &amp; </w:t>
+      </w:r>
+      <w:proofErr w:type="spellStart"/>
+      <w:r>
+        <w:t>multiqc</w:t>
+      </w:r>
+      <w:proofErr w:type="spellEnd"/>
+      <w:r>
+        <w:t xml:space="preserve"> &amp; </w:t>
+      </w:r>
+      <w:proofErr w:type="spellStart"/>
+      <w:r>
+        <w:t>trimmomatic</w:t>
+      </w:r>
+      <w:proofErr w:type="spellEnd"/>
+      <w:r>
+        <w:t xml:space="preserve"> (see </w:t>
+      </w:r>
+      <w:proofErr w:type="spellStart"/>
+      <w:r>
+        <w:t>fastp</w:t>
+      </w:r>
+      <w:proofErr w:type="spellEnd"/>
+      <w:r>
+        <w:t xml:space="preserve"> approach below) ===========</w:t>
       </w:r>
     </w:p>
     <w:p>
@@ -484,8 +769,23 @@
           <w:numId w:val="2"/>
         </w:numPr>
       </w:pPr>
-      <w:r>
-        <w:t>fastqc output is amenable to multiQC analysis</w:t>
+      <w:proofErr w:type="spellStart"/>
+      <w:proofErr w:type="gramStart"/>
+      <w:r>
+        <w:t>fastqc</w:t>
+      </w:r>
+      <w:proofErr w:type="spellEnd"/>
+      <w:proofErr w:type="gramEnd"/>
+      <w:r>
+        <w:t xml:space="preserve"> output is amenable to </w:t>
+      </w:r>
+      <w:proofErr w:type="spellStart"/>
+      <w:r>
+        <w:t>multiQC</w:t>
+      </w:r>
+      <w:proofErr w:type="spellEnd"/>
+      <w:r>
+        <w:t xml:space="preserve"> analysis</w:t>
       </w:r>
     </w:p>
     <w:p>
@@ -513,8 +813,15 @@
           <w:numId w:val="2"/>
         </w:numPr>
       </w:pPr>
-      <w:r>
-        <w:t>trimmomatic is apparently slow compared to other programs (</w:t>
+      <w:proofErr w:type="spellStart"/>
+      <w:proofErr w:type="gramStart"/>
+      <w:r>
+        <w:t>trimmomatic</w:t>
+      </w:r>
+      <w:proofErr w:type="spellEnd"/>
+      <w:proofErr w:type="gramEnd"/>
+      <w:r>
+        <w:t xml:space="preserve"> is apparently slow compared to other programs (</w:t>
       </w:r>
       <w:hyperlink r:id="rId6" w:history="1">
         <w:r>
@@ -535,10 +842,26 @@
     </w:p>
     <w:p>
       <w:r>
-        <w:t xml:space="preserve">#====== run QC </w:t>
-      </w:r>
-      <w:r>
-        <w:t xml:space="preserve">&amp; multiQC </w:t>
+        <w:t xml:space="preserve">#====== </w:t>
+      </w:r>
+      <w:proofErr w:type="gramStart"/>
+      <w:r>
+        <w:t>run</w:t>
+      </w:r>
+      <w:proofErr w:type="gramEnd"/>
+      <w:r>
+        <w:t xml:space="preserve"> QC </w:t>
+      </w:r>
+      <w:r>
+        <w:t xml:space="preserve">&amp; </w:t>
+      </w:r>
+      <w:proofErr w:type="spellStart"/>
+      <w:r>
+        <w:t>multiQC</w:t>
+      </w:r>
+      <w:proofErr w:type="spellEnd"/>
+      <w:r>
+        <w:t xml:space="preserve"> </w:t>
       </w:r>
       <w:r>
         <w:t>=============</w:t>
@@ -546,8 +869,13 @@
     </w:p>
     <w:p/>
     <w:p>
-      <w:r>
-        <w:t xml:space="preserve">bash </w:t>
+      <w:proofErr w:type="gramStart"/>
+      <w:r>
+        <w:t>bash</w:t>
+      </w:r>
+      <w:proofErr w:type="gramEnd"/>
+      <w:r>
+        <w:t xml:space="preserve"> </w:t>
       </w:r>
       <w:r>
         <w:t>1_qcOriginal</w:t>
@@ -559,13 +887,26 @@
     <w:p/>
     <w:p>
       <w:r>
-        <w:t>#====== trim reads =====</w:t>
-      </w:r>
-    </w:p>
-    <w:p/>
-    <w:p>
-      <w:r>
-        <w:t xml:space="preserve">bash </w:t>
+        <w:t xml:space="preserve">#====== </w:t>
+      </w:r>
+      <w:proofErr w:type="gramStart"/>
+      <w:r>
+        <w:t>trim</w:t>
+      </w:r>
+      <w:proofErr w:type="gramEnd"/>
+      <w:r>
+        <w:t xml:space="preserve"> reads =====</w:t>
+      </w:r>
+    </w:p>
+    <w:p/>
+    <w:p>
+      <w:proofErr w:type="gramStart"/>
+      <w:r>
+        <w:t>bash</w:t>
+      </w:r>
+      <w:proofErr w:type="gramEnd"/>
+      <w:r>
+        <w:t xml:space="preserve"> </w:t>
       </w:r>
       <w:r>
         <w:t>2_trim30</w:t>
@@ -577,13 +918,34 @@
     <w:p/>
     <w:p>
       <w:r>
-        <w:t>#====== run QC &amp; multiQC on trimmed reads =============</w:t>
-      </w:r>
-    </w:p>
-    <w:p/>
-    <w:p>
-      <w:r>
-        <w:t xml:space="preserve">bash </w:t>
+        <w:t xml:space="preserve">#====== </w:t>
+      </w:r>
+      <w:proofErr w:type="gramStart"/>
+      <w:r>
+        <w:t>run</w:t>
+      </w:r>
+      <w:proofErr w:type="gramEnd"/>
+      <w:r>
+        <w:t xml:space="preserve"> QC &amp; </w:t>
+      </w:r>
+      <w:proofErr w:type="spellStart"/>
+      <w:r>
+        <w:t>multiQC</w:t>
+      </w:r>
+      <w:proofErr w:type="spellEnd"/>
+      <w:r>
+        <w:t xml:space="preserve"> on trimmed reads =============</w:t>
+      </w:r>
+    </w:p>
+    <w:p/>
+    <w:p>
+      <w:proofErr w:type="gramStart"/>
+      <w:r>
+        <w:t>bash</w:t>
+      </w:r>
+      <w:proofErr w:type="gramEnd"/>
+      <w:r>
+        <w:t xml:space="preserve"> </w:t>
       </w:r>
       <w:r>
         <w:t>3_qcTrimmed30</w:t>
@@ -592,7 +954,15 @@
     <w:p/>
     <w:p>
       <w:r>
-        <w:t>#====== Option 2: using fastp ===========</w:t>
+        <w:t xml:space="preserve">#====== Option 2: using </w:t>
+      </w:r>
+      <w:proofErr w:type="spellStart"/>
+      <w:r>
+        <w:t>fastp</w:t>
+      </w:r>
+      <w:proofErr w:type="spellEnd"/>
+      <w:r>
+        <w:t xml:space="preserve"> ===========</w:t>
       </w:r>
     </w:p>
     <w:p>
@@ -620,9 +990,21 @@
           <w:numId w:val="3"/>
         </w:numPr>
       </w:pPr>
-      <w:r>
-        <w:t>fastp is faster than trimmomatic</w:t>
-      </w:r>
+      <w:proofErr w:type="spellStart"/>
+      <w:proofErr w:type="gramStart"/>
+      <w:r>
+        <w:t>fastp</w:t>
+      </w:r>
+      <w:proofErr w:type="spellEnd"/>
+      <w:proofErr w:type="gramEnd"/>
+      <w:r>
+        <w:t xml:space="preserve"> is faster than </w:t>
+      </w:r>
+      <w:proofErr w:type="spellStart"/>
+      <w:r>
+        <w:t>trimmomatic</w:t>
+      </w:r>
+      <w:proofErr w:type="spellEnd"/>
     </w:p>
     <w:p>
       <w:r>
@@ -637,8 +1019,23 @@
           <w:numId w:val="4"/>
         </w:numPr>
       </w:pPr>
-      <w:r>
-        <w:t>fastp output seems not amenable to multiQC analysis</w:t>
+      <w:proofErr w:type="spellStart"/>
+      <w:proofErr w:type="gramStart"/>
+      <w:r>
+        <w:t>fastp</w:t>
+      </w:r>
+      <w:proofErr w:type="spellEnd"/>
+      <w:proofErr w:type="gramEnd"/>
+      <w:r>
+        <w:t xml:space="preserve"> output seems not amenable to </w:t>
+      </w:r>
+      <w:proofErr w:type="spellStart"/>
+      <w:r>
+        <w:t>multiQC</w:t>
+      </w:r>
+      <w:proofErr w:type="spellEnd"/>
+      <w:r>
+        <w:t xml:space="preserve"> analysis</w:t>
       </w:r>
     </w:p>
     <w:p/>
@@ -658,7 +1055,15 @@
         <w:t>#=========</w:t>
       </w:r>
       <w:r>
-        <w:t xml:space="preserve"> upload to Interrogate </w:t>
+        <w:t xml:space="preserve"> </w:t>
+      </w:r>
+      <w:proofErr w:type="gramStart"/>
+      <w:r>
+        <w:t>upload</w:t>
+      </w:r>
+      <w:proofErr w:type="gramEnd"/>
+      <w:r>
+        <w:t xml:space="preserve"> to Interrogate </w:t>
       </w:r>
       <w:r>
         <w:t>============</w:t>

</xml_diff>

<commit_message>
Adapted 7a_analyseInterrogateRunReport for Run2 ...
but stalled prematurely due to inconsistencies in the naming of samples -> fix sample sheet
</commit_message>
<xml_diff>
--- a/ARseqAnalysisPipeline_commandLineDownload.docx
+++ b/ARseqAnalysisPipeline_commandLineDownload.docx
@@ -36,23 +36,7 @@
         <w:t>Purpose:</w:t>
       </w:r>
       <w:r>
-        <w:t xml:space="preserve"> This document describes the bioinformatics analysis of antigen receptor sequencing data starting from the </w:t>
-      </w:r>
-      <w:proofErr w:type="spellStart"/>
-      <w:r>
-        <w:t>fastq</w:t>
-      </w:r>
-      <w:proofErr w:type="spellEnd"/>
-      <w:r>
-        <w:t xml:space="preserve"> file download from </w:t>
-      </w:r>
-      <w:proofErr w:type="spellStart"/>
-      <w:r>
-        <w:t>Basespace</w:t>
-      </w:r>
-      <w:proofErr w:type="spellEnd"/>
-      <w:r>
-        <w:t xml:space="preserve"> and including the Interrogate analysis. </w:t>
+        <w:t xml:space="preserve"> This document describes the bioinformatics analysis of antigen receptor sequencing data starting from the fastq file download from Basespace and including the Interrogate analysis. </w:t>
       </w:r>
     </w:p>
     <w:p/>
@@ -84,43 +68,17 @@
       <w:r>
         <w:t xml:space="preserve">. Transfer of </w:t>
       </w:r>
-      <w:proofErr w:type="spellStart"/>
-      <w:r>
-        <w:t>fastq</w:t>
-      </w:r>
-      <w:proofErr w:type="spellEnd"/>
-      <w:r>
-        <w:t xml:space="preserve"> files </w:t>
-      </w:r>
-      <w:r>
-        <w:t xml:space="preserve">from </w:t>
-      </w:r>
-      <w:proofErr w:type="spellStart"/>
-      <w:r>
-        <w:t>Basespace</w:t>
-      </w:r>
-      <w:proofErr w:type="spellEnd"/>
-      <w:r>
-        <w:t xml:space="preserve"> to </w:t>
-      </w:r>
-      <w:r>
-        <w:t xml:space="preserve">a local computer using the ‘Download’ option on </w:t>
-      </w:r>
-      <w:proofErr w:type="spellStart"/>
-      <w:r>
-        <w:t>Basespace</w:t>
-      </w:r>
-      <w:proofErr w:type="spellEnd"/>
-      <w:r>
-        <w:t xml:space="preserve"> will create a different folder structure than the download using command line (as is the case when using </w:t>
-      </w:r>
-      <w:proofErr w:type="spellStart"/>
-      <w:r>
-        <w:t>ComputeCanada</w:t>
-      </w:r>
-      <w:proofErr w:type="spellEnd"/>
-      <w:r>
-        <w:t xml:space="preserve"> </w:t>
+      <w:r>
+        <w:t xml:space="preserve">fastq files </w:t>
+      </w:r>
+      <w:r>
+        <w:t xml:space="preserve">from Basespace to </w:t>
+      </w:r>
+      <w:r>
+        <w:t xml:space="preserve">a local computer using the ‘Download’ option on Basespace will create a different folder structure than the download using command line (as is the case when using </w:t>
+      </w:r>
+      <w:r>
+        <w:t xml:space="preserve">ComputeCanada </w:t>
       </w:r>
       <w:r>
         <w:t>for the analysis)</w:t>
@@ -140,71 +98,21 @@
     </w:p>
     <w:p>
       <w:r>
-        <w:t>cd /work/</w:t>
-      </w:r>
-      <w:proofErr w:type="spellStart"/>
-      <w:r>
-        <w:t>def-smkeller</w:t>
-      </w:r>
-      <w:proofErr w:type="spellEnd"/>
-      <w:r>
-        <w:t>/Shared/</w:t>
-      </w:r>
-      <w:proofErr w:type="spellStart"/>
-      <w:r>
-        <w:t>SequencingData</w:t>
-      </w:r>
-      <w:proofErr w:type="spellEnd"/>
-      <w:r>
-        <w:t>/</w:t>
-      </w:r>
-    </w:p>
-    <w:p/>
-    <w:p>
-      <w:r>
-        <w:t>#</w:t>
-      </w:r>
-      <w:proofErr w:type="gramStart"/>
-      <w:r>
-        <w:t>create</w:t>
-      </w:r>
-      <w:proofErr w:type="gramEnd"/>
-      <w:r>
-        <w:t xml:space="preserve"> project folder</w:t>
-      </w:r>
-      <w:r>
-        <w:t xml:space="preserve"> (see name in </w:t>
-      </w:r>
-      <w:proofErr w:type="spellStart"/>
-      <w:r>
-        <w:t>Basepace</w:t>
-      </w:r>
-      <w:proofErr w:type="spellEnd"/>
-      <w:r>
-        <w:t>)</w:t>
-      </w:r>
-    </w:p>
-    <w:p>
-      <w:r>
-        <w:t xml:space="preserve">$ </w:t>
-      </w:r>
-      <w:proofErr w:type="spellStart"/>
-      <w:proofErr w:type="gramStart"/>
-      <w:r>
-        <w:t>mkdir</w:t>
-      </w:r>
-      <w:proofErr w:type="spellEnd"/>
-      <w:proofErr w:type="gramEnd"/>
-      <w:r>
-        <w:t xml:space="preserve"> Run&lt;no&gt;_&lt;</w:t>
-      </w:r>
-      <w:proofErr w:type="spellStart"/>
-      <w:r>
-        <w:t>RunName</w:t>
-      </w:r>
-      <w:proofErr w:type="spellEnd"/>
-      <w:r>
-        <w:t>&gt;</w:t>
+        <w:t>cd /work/def-smkeller/Shared/SequencingData/</w:t>
+      </w:r>
+    </w:p>
+    <w:p/>
+    <w:p>
+      <w:r>
+        <w:t>#create project folder</w:t>
+      </w:r>
+      <w:r>
+        <w:t xml:space="preserve"> (see name in Basepace)</w:t>
+      </w:r>
+    </w:p>
+    <w:p>
+      <w:r>
+        <w:t>$ mkdir Run&lt;no&gt;_&lt;RunName&gt;</w:t>
       </w:r>
     </w:p>
     <w:p/>
@@ -232,15 +140,7 @@
         <w:t xml:space="preserve">$ cd </w:t>
       </w:r>
       <w:r>
-        <w:t>Run&lt;no&gt;_&lt;</w:t>
-      </w:r>
-      <w:proofErr w:type="spellStart"/>
-      <w:r>
-        <w:t>RunName</w:t>
-      </w:r>
-      <w:proofErr w:type="spellEnd"/>
-      <w:r>
-        <w:t>&gt;</w:t>
+        <w:t>Run&lt;no&gt;_&lt;RunName&gt;</w:t>
       </w:r>
     </w:p>
     <w:p>
@@ -251,10 +151,68 @@
           <w:sz w:val="22"/>
           <w:szCs w:val="22"/>
         </w:rPr>
-        <w:t xml:space="preserve">$ </w:t>
-      </w:r>
-      <w:proofErr w:type="spellStart"/>
-      <w:proofErr w:type="gramStart"/>
+        <w:t>$ git clone https://github.com/theKellerLab/IntrgAnalysis</w:t>
+      </w:r>
+    </w:p>
+    <w:p/>
+    <w:p>
+      <w:r>
+        <w:t>#create folder for Basespace data</w:t>
+      </w:r>
+    </w:p>
+    <w:p>
+      <w:r>
+        <w:t>$ mkdir –p Data/Basespace</w:t>
+      </w:r>
+    </w:p>
+    <w:p/>
+    <w:p>
+      <w:r>
+        <w:t xml:space="preserve">#========= </w:t>
+      </w:r>
+      <w:r>
+        <w:t xml:space="preserve">Transfer fastq files </w:t>
+      </w:r>
+      <w:r>
+        <w:t>from Basespace</w:t>
+      </w:r>
+      <w:r>
+        <w:t xml:space="preserve"> </w:t>
+      </w:r>
+      <w:r>
+        <w:t xml:space="preserve">to Compute Canada </w:t>
+      </w:r>
+      <w:r>
+        <w:t>==============</w:t>
+      </w:r>
+    </w:p>
+    <w:p>
+      <w:r>
+        <w:t>$ cd Data/Basespace</w:t>
+      </w:r>
+    </w:p>
+    <w:p/>
+    <w:p>
+      <w:r>
+        <w:t xml:space="preserve">See separate document: </w:t>
+      </w:r>
+    </w:p>
+    <w:p>
+      <w:r>
+        <w:t>0_preClntab</w:t>
+      </w:r>
+      <w:r>
+        <w:t>/</w:t>
+      </w:r>
+      <w:r>
+        <w:t>0_FastqBasespace2ComputeCanada</w:t>
+      </w:r>
+      <w:r>
+        <w:t>.docx</w:t>
+      </w:r>
+    </w:p>
+    <w:p/>
+    <w:p>
       <w:r>
         <w:rPr>
           <w:rFonts w:ascii="Menlo Regular" w:hAnsi="Menlo Regular" w:cs="Menlo Regular"/>
@@ -262,158 +220,7 @@
           <w:sz w:val="22"/>
           <w:szCs w:val="22"/>
         </w:rPr>
-        <w:t>git</w:t>
-      </w:r>
-      <w:proofErr w:type="spellEnd"/>
-      <w:proofErr w:type="gramEnd"/>
-      <w:r>
-        <w:rPr>
-          <w:rFonts w:ascii="Menlo Regular" w:hAnsi="Menlo Regular" w:cs="Menlo Regular"/>
-          <w:color w:val="000000"/>
-          <w:sz w:val="22"/>
-          <w:szCs w:val="22"/>
-        </w:rPr>
-        <w:t xml:space="preserve"> clone https://github.com/theKellerLab/IntrgAnalysis</w:t>
-      </w:r>
-    </w:p>
-    <w:p/>
-    <w:p>
-      <w:r>
-        <w:t>#</w:t>
-      </w:r>
-      <w:proofErr w:type="gramStart"/>
-      <w:r>
-        <w:t>create</w:t>
-      </w:r>
-      <w:proofErr w:type="gramEnd"/>
-      <w:r>
-        <w:t xml:space="preserve"> folder for </w:t>
-      </w:r>
-      <w:proofErr w:type="spellStart"/>
-      <w:r>
-        <w:t>Basespace</w:t>
-      </w:r>
-      <w:proofErr w:type="spellEnd"/>
-      <w:r>
-        <w:t xml:space="preserve"> data</w:t>
-      </w:r>
-    </w:p>
-    <w:p>
-      <w:r>
-        <w:t xml:space="preserve">$ </w:t>
-      </w:r>
-      <w:proofErr w:type="spellStart"/>
-      <w:proofErr w:type="gramStart"/>
-      <w:r>
-        <w:t>mkdir</w:t>
-      </w:r>
-      <w:proofErr w:type="spellEnd"/>
-      <w:proofErr w:type="gramEnd"/>
-      <w:r>
-        <w:t xml:space="preserve"> –p Data/</w:t>
-      </w:r>
-      <w:proofErr w:type="spellStart"/>
-      <w:r>
-        <w:t>Basespace</w:t>
-      </w:r>
-      <w:proofErr w:type="spellEnd"/>
-    </w:p>
-    <w:p/>
-    <w:p>
-      <w:r>
-        <w:t xml:space="preserve">#========= </w:t>
-      </w:r>
-      <w:r>
-        <w:t xml:space="preserve">Transfer </w:t>
-      </w:r>
-      <w:proofErr w:type="spellStart"/>
-      <w:r>
-        <w:t>fastq</w:t>
-      </w:r>
-      <w:proofErr w:type="spellEnd"/>
-      <w:r>
-        <w:t xml:space="preserve"> files </w:t>
-      </w:r>
-      <w:r>
-        <w:t xml:space="preserve">from </w:t>
-      </w:r>
-      <w:proofErr w:type="spellStart"/>
-      <w:r>
-        <w:t>Basespace</w:t>
-      </w:r>
-      <w:proofErr w:type="spellEnd"/>
-      <w:r>
-        <w:t xml:space="preserve"> </w:t>
-      </w:r>
-      <w:r>
-        <w:t xml:space="preserve">to Compute Canada </w:t>
-      </w:r>
-      <w:r>
-        <w:t>==============</w:t>
-      </w:r>
-    </w:p>
-    <w:p>
-      <w:r>
-        <w:t>$ cd Data/</w:t>
-      </w:r>
-      <w:proofErr w:type="spellStart"/>
-      <w:r>
-        <w:t>Basespace</w:t>
-      </w:r>
-      <w:proofErr w:type="spellEnd"/>
-    </w:p>
-    <w:p/>
-    <w:p>
-      <w:r>
-        <w:t xml:space="preserve">See separate document: </w:t>
-      </w:r>
-    </w:p>
-    <w:p>
-      <w:r>
-        <w:t>0_preClntab</w:t>
-      </w:r>
-      <w:r>
-        <w:t>/</w:t>
-      </w:r>
-      <w:r>
-        <w:t>0_FastqBasespace2ComputeCanada</w:t>
-      </w:r>
-      <w:r>
-        <w:t>.docx</w:t>
-      </w:r>
-    </w:p>
-    <w:p/>
-    <w:p>
-      <w:r>
-        <w:rPr>
-          <w:rFonts w:ascii="Menlo Regular" w:hAnsi="Menlo Regular" w:cs="Menlo Regular"/>
-          <w:color w:val="000000"/>
-          <w:sz w:val="22"/>
-          <w:szCs w:val="22"/>
-        </w:rPr>
-        <w:t>$</w:t>
-      </w:r>
-      <w:proofErr w:type="spellStart"/>
-      <w:proofErr w:type="gramStart"/>
-      <w:r>
-        <w:rPr>
-          <w:rFonts w:ascii="Menlo Regular" w:hAnsi="Menlo Regular" w:cs="Menlo Regular"/>
-          <w:color w:val="000000"/>
-          <w:sz w:val="22"/>
-          <w:szCs w:val="22"/>
-        </w:rPr>
-        <w:t>rm</w:t>
-      </w:r>
-      <w:proofErr w:type="spellEnd"/>
-      <w:proofErr w:type="gramEnd"/>
-      <w:r>
-        <w:rPr>
-          <w:rFonts w:ascii="Menlo Regular" w:hAnsi="Menlo Regular" w:cs="Menlo Regular"/>
-          <w:color w:val="000000"/>
-          <w:sz w:val="22"/>
-          <w:szCs w:val="22"/>
-        </w:rPr>
-        <w:t xml:space="preserve"> download.txt</w:t>
+        <w:t>$rm download.txt</w:t>
       </w:r>
     </w:p>
     <w:p/>
@@ -462,7 +269,6 @@
           <w:szCs w:val="22"/>
         </w:rPr>
       </w:pPr>
-      <w:proofErr w:type="gramStart"/>
       <w:r>
         <w:rPr>
           <w:rFonts w:ascii="Menlo Regular" w:hAnsi="Menlo Regular" w:cs="Menlo Regular"/>
@@ -470,116 +276,115 @@
           <w:sz w:val="22"/>
           <w:szCs w:val="22"/>
         </w:rPr>
-        <w:t>ds.0baa9e37cb924a74aa950860a791ea2f</w:t>
-      </w:r>
-      <w:proofErr w:type="gramEnd"/>
-      <w:r>
+        <w:t>ds.0baa9e37cb924a74aa950860a791ea2f/</w:t>
+      </w:r>
+    </w:p>
+    <w:p>
+      <w:pPr>
+        <w:ind w:firstLine="720"/>
         <w:rPr>
           <w:rFonts w:ascii="Menlo Regular" w:hAnsi="Menlo Regular" w:cs="Menlo Regular"/>
           <w:color w:val="000000"/>
           <w:sz w:val="22"/>
           <w:szCs w:val="22"/>
         </w:rPr>
-        <w:t>/</w:t>
-      </w:r>
-    </w:p>
-    <w:p>
-      <w:pPr>
-        <w:ind w:firstLine="720"/>
+      </w:pPr>
+      <w:r>
         <w:rPr>
           <w:rFonts w:ascii="Menlo Regular" w:hAnsi="Menlo Regular" w:cs="Menlo Regular"/>
           <w:color w:val="000000"/>
           <w:sz w:val="22"/>
           <w:szCs w:val="22"/>
         </w:rPr>
-      </w:pPr>
-      <w:r>
+        <w:t xml:space="preserve">18-069171-2D1P3C1L1P1_L001_ds.0baa9e37cb924a74aa950860a791ea2f.json  </w:t>
+      </w:r>
+    </w:p>
+    <w:p>
+      <w:pPr>
+        <w:ind w:firstLine="720"/>
         <w:rPr>
           <w:rFonts w:ascii="Menlo Regular" w:hAnsi="Menlo Regular" w:cs="Menlo Regular"/>
           <w:color w:val="000000"/>
           <w:sz w:val="22"/>
           <w:szCs w:val="22"/>
         </w:rPr>
-        <w:t xml:space="preserve">18-069171-2D1P3C1L1P1_L001_ds.0baa9e37cb924a74aa950860a791ea2f.json  </w:t>
-      </w:r>
-    </w:p>
-    <w:p>
-      <w:pPr>
-        <w:ind w:firstLine="720"/>
+      </w:pPr>
+      <w:r>
         <w:rPr>
           <w:rFonts w:ascii="Menlo Regular" w:hAnsi="Menlo Regular" w:cs="Menlo Regular"/>
           <w:color w:val="000000"/>
           <w:sz w:val="22"/>
           <w:szCs w:val="22"/>
         </w:rPr>
-      </w:pPr>
-      <w:r>
+        <w:t xml:space="preserve">Parry-Lola_S23_L001_R1_001.fastq.gz  </w:t>
+      </w:r>
+    </w:p>
+    <w:p>
+      <w:pPr>
+        <w:ind w:firstLine="720"/>
         <w:rPr>
           <w:rFonts w:ascii="Menlo Regular" w:hAnsi="Menlo Regular" w:cs="Menlo Regular"/>
           <w:color w:val="000000"/>
           <w:sz w:val="22"/>
           <w:szCs w:val="22"/>
         </w:rPr>
-        <w:t xml:space="preserve">Parry-Lola_S23_L001_R1_001.fastq.gz  </w:t>
-      </w:r>
-    </w:p>
-    <w:p>
-      <w:pPr>
-        <w:ind w:firstLine="720"/>
+      </w:pPr>
+      <w:r>
         <w:rPr>
           <w:rFonts w:ascii="Menlo Regular" w:hAnsi="Menlo Regular" w:cs="Menlo Regular"/>
           <w:color w:val="000000"/>
           <w:sz w:val="22"/>
           <w:szCs w:val="22"/>
         </w:rPr>
-      </w:pPr>
-      <w:r>
+        <w:t>Parry-Lola_S23_L001_R2_001.fastq.gz</w:t>
+      </w:r>
+    </w:p>
+    <w:p>
+      <w:pPr>
         <w:rPr>
           <w:rFonts w:ascii="Menlo Regular" w:hAnsi="Menlo Regular" w:cs="Menlo Regular"/>
           <w:color w:val="000000"/>
           <w:sz w:val="22"/>
           <w:szCs w:val="22"/>
         </w:rPr>
-        <w:t>Parry-Lola_S23_L001_R2_001.fastq.gz</w:t>
-      </w:r>
-    </w:p>
-    <w:p>
-      <w:pPr>
+      </w:pPr>
+      <w:r>
         <w:rPr>
           <w:rFonts w:ascii="Menlo Regular" w:hAnsi="Menlo Regular" w:cs="Menlo Regular"/>
           <w:color w:val="000000"/>
           <w:sz w:val="22"/>
           <w:szCs w:val="22"/>
         </w:rPr>
-      </w:pPr>
-      <w:r>
+        <w:t>...</w:t>
+      </w:r>
+    </w:p>
+    <w:p>
+      <w:pPr>
         <w:rPr>
           <w:rFonts w:ascii="Menlo Regular" w:hAnsi="Menlo Regular" w:cs="Menlo Regular"/>
           <w:color w:val="000000"/>
           <w:sz w:val="22"/>
           <w:szCs w:val="22"/>
         </w:rPr>
-        <w:t>...</w:t>
-      </w:r>
-    </w:p>
-    <w:p>
-      <w:pPr>
+      </w:pPr>
+    </w:p>
+    <w:p>
+      <w:r>
+        <w:t>#========= Change file structure ==============</w:t>
+      </w:r>
+    </w:p>
+    <w:p>
+      <w:r>
+        <w:t>$</w:t>
+      </w:r>
+      <w:r>
         <w:rPr>
           <w:rFonts w:ascii="Menlo Regular" w:hAnsi="Menlo Regular" w:cs="Menlo Regular"/>
           <w:color w:val="000000"/>
           <w:sz w:val="22"/>
           <w:szCs w:val="22"/>
         </w:rPr>
-      </w:pPr>
-    </w:p>
-    <w:p>
-      <w:r>
-        <w:t>#========= Change file structure ==============</w:t>
-      </w:r>
-    </w:p>
-    <w:p>
-      <w:r>
-        <w:t>$</w:t>
+        <w:t xml:space="preserve"> </w:t>
       </w:r>
       <w:r>
         <w:rPr>
@@ -588,85 +393,49 @@
           <w:sz w:val="22"/>
           <w:szCs w:val="22"/>
         </w:rPr>
+        <w:t>cd ../../IntrgAnalysis/0_preClntab/</w:t>
+      </w:r>
+    </w:p>
+    <w:p>
+      <w:r>
+        <w:t xml:space="preserve">$ bash </w:t>
+      </w:r>
+      <w:r>
+        <w:t>0b_moveFastq_AfterCommandLineDownload_separateFolders</w:t>
+      </w:r>
+      <w:r>
+        <w:t>.sh</w:t>
+      </w:r>
+    </w:p>
+    <w:p/>
+    <w:p/>
+    <w:p>
+      <w:r>
+        <w:t>#====== Combine fastq in one folder =============</w:t>
+      </w:r>
+    </w:p>
+    <w:p/>
+    <w:p>
+      <w:r>
+        <w:t>bash</w:t>
+      </w:r>
+      <w:r>
         <w:t xml:space="preserve"> </w:t>
       </w:r>
-      <w:proofErr w:type="gramStart"/>
-      <w:r>
-        <w:rPr>
-          <w:rFonts w:ascii="Menlo Regular" w:hAnsi="Menlo Regular" w:cs="Menlo Regular"/>
-          <w:color w:val="000000"/>
-          <w:sz w:val="22"/>
-          <w:szCs w:val="22"/>
-        </w:rPr>
-        <w:t>cd ..</w:t>
-      </w:r>
-      <w:proofErr w:type="gramEnd"/>
-      <w:r>
-        <w:rPr>
-          <w:rFonts w:ascii="Menlo Regular" w:hAnsi="Menlo Regular" w:cs="Menlo Regular"/>
-          <w:color w:val="000000"/>
-          <w:sz w:val="22"/>
-          <w:szCs w:val="22"/>
-        </w:rPr>
+      <w:r>
+        <w:t>0_Move&amp;QcFastqFiles</w:t>
+      </w:r>
+      <w:r>
         <w:t>/</w:t>
       </w:r>
-      <w:proofErr w:type="gramStart"/>
-      <w:r>
-        <w:rPr>
-          <w:rFonts w:ascii="Menlo Regular" w:hAnsi="Menlo Regular" w:cs="Menlo Regular"/>
-          <w:color w:val="000000"/>
-          <w:sz w:val="22"/>
-          <w:szCs w:val="22"/>
-        </w:rPr>
-        <w:t>..</w:t>
-      </w:r>
-      <w:proofErr w:type="gramEnd"/>
-      <w:r>
-        <w:rPr>
-          <w:rFonts w:ascii="Menlo Regular" w:hAnsi="Menlo Regular" w:cs="Menlo Regular"/>
-          <w:color w:val="000000"/>
-          <w:sz w:val="22"/>
-          <w:szCs w:val="22"/>
-        </w:rPr>
-        <w:t>/</w:t>
-      </w:r>
-      <w:proofErr w:type="spellStart"/>
-      <w:r>
-        <w:rPr>
-          <w:rFonts w:ascii="Menlo Regular" w:hAnsi="Menlo Regular" w:cs="Menlo Regular"/>
-          <w:color w:val="000000"/>
-          <w:sz w:val="22"/>
-          <w:szCs w:val="22"/>
-        </w:rPr>
-        <w:t>IntrgAnalysis</w:t>
-      </w:r>
-      <w:proofErr w:type="spellEnd"/>
-      <w:r>
-        <w:rPr>
-          <w:rFonts w:ascii="Menlo Regular" w:hAnsi="Menlo Regular" w:cs="Menlo Regular"/>
-          <w:color w:val="000000"/>
-          <w:sz w:val="22"/>
-          <w:szCs w:val="22"/>
-        </w:rPr>
-        <w:t>/0_preClntab/</w:t>
-      </w:r>
-      <w:bookmarkStart w:id="0" w:name="_GoBack"/>
-      <w:bookmarkEnd w:id="0"/>
-    </w:p>
-    <w:p>
-      <w:r>
-        <w:t xml:space="preserve">$ </w:t>
-      </w:r>
-      <w:proofErr w:type="gramStart"/>
-      <w:r>
-        <w:t>bash</w:t>
-      </w:r>
-      <w:proofErr w:type="gramEnd"/>
-      <w:r>
-        <w:t xml:space="preserve"> </w:t>
-      </w:r>
-      <w:r>
-        <w:t>0b_moveFastq_AfterCommandLineDownload_separateFolders</w:t>
+      <w:r>
+        <w:t>0b_moveOriginal_comman</w:t>
+      </w:r>
+      <w:r>
+        <w:t>d</w:t>
+      </w:r>
+      <w:r>
+        <w:t>LineDownload</w:t>
       </w:r>
       <w:r>
         <w:t>.sh</w:t>
@@ -676,83 +445,7 @@
     <w:p/>
     <w:p>
       <w:r>
-        <w:t xml:space="preserve">#====== Combine </w:t>
-      </w:r>
-      <w:proofErr w:type="spellStart"/>
-      <w:r>
-        <w:t>fastq</w:t>
-      </w:r>
-      <w:proofErr w:type="spellEnd"/>
-      <w:r>
-        <w:t xml:space="preserve"> in one folder =============</w:t>
-      </w:r>
-    </w:p>
-    <w:p/>
-    <w:p>
-      <w:proofErr w:type="gramStart"/>
-      <w:r>
-        <w:t>bash</w:t>
-      </w:r>
-      <w:proofErr w:type="gramEnd"/>
-      <w:r>
-        <w:t xml:space="preserve"> </w:t>
-      </w:r>
-      <w:r>
-        <w:t>0_Move&amp;QcFastqFiles</w:t>
-      </w:r>
-      <w:r>
-        <w:t>/</w:t>
-      </w:r>
-      <w:r>
-        <w:t>0b_moveOriginal_comman</w:t>
-      </w:r>
-      <w:r>
-        <w:t>d</w:t>
-      </w:r>
-      <w:r>
-        <w:t>LineDownload</w:t>
-      </w:r>
-      <w:r>
-        <w:t>.sh</w:t>
-      </w:r>
-    </w:p>
-    <w:p/>
-    <w:p/>
-    <w:p>
-      <w:r>
-        <w:t xml:space="preserve">#====== Option 1: using </w:t>
-      </w:r>
-      <w:proofErr w:type="spellStart"/>
-      <w:r>
-        <w:t>fastqc</w:t>
-      </w:r>
-      <w:proofErr w:type="spellEnd"/>
-      <w:r>
-        <w:t xml:space="preserve"> &amp; </w:t>
-      </w:r>
-      <w:proofErr w:type="spellStart"/>
-      <w:r>
-        <w:t>multiqc</w:t>
-      </w:r>
-      <w:proofErr w:type="spellEnd"/>
-      <w:r>
-        <w:t xml:space="preserve"> &amp; </w:t>
-      </w:r>
-      <w:proofErr w:type="spellStart"/>
-      <w:r>
-        <w:t>trimmomatic</w:t>
-      </w:r>
-      <w:proofErr w:type="spellEnd"/>
-      <w:r>
-        <w:t xml:space="preserve"> (see </w:t>
-      </w:r>
-      <w:proofErr w:type="spellStart"/>
-      <w:r>
-        <w:t>fastp</w:t>
-      </w:r>
-      <w:proofErr w:type="spellEnd"/>
-      <w:r>
-        <w:t xml:space="preserve"> approach below) ===========</w:t>
+        <w:t>#====== Option 1: using fastqc &amp; multiqc &amp; trimmomatic (see fastp approach below) ===========</w:t>
       </w:r>
     </w:p>
     <w:p>
@@ -769,23 +462,8 @@
           <w:numId w:val="2"/>
         </w:numPr>
       </w:pPr>
-      <w:proofErr w:type="spellStart"/>
-      <w:proofErr w:type="gramStart"/>
-      <w:r>
-        <w:t>fastqc</w:t>
-      </w:r>
-      <w:proofErr w:type="spellEnd"/>
-      <w:proofErr w:type="gramEnd"/>
-      <w:r>
-        <w:t xml:space="preserve"> output is amenable to </w:t>
-      </w:r>
-      <w:proofErr w:type="spellStart"/>
-      <w:r>
-        <w:t>multiQC</w:t>
-      </w:r>
-      <w:proofErr w:type="spellEnd"/>
-      <w:r>
-        <w:t xml:space="preserve"> analysis</w:t>
+      <w:r>
+        <w:t>fastqc output is amenable to multiQC analysis</w:t>
       </w:r>
     </w:p>
     <w:p>
@@ -813,15 +491,8 @@
           <w:numId w:val="2"/>
         </w:numPr>
       </w:pPr>
-      <w:proofErr w:type="spellStart"/>
-      <w:proofErr w:type="gramStart"/>
-      <w:r>
-        <w:t>trimmomatic</w:t>
-      </w:r>
-      <w:proofErr w:type="spellEnd"/>
-      <w:proofErr w:type="gramEnd"/>
-      <w:r>
-        <w:t xml:space="preserve"> is apparently slow compared to other programs (</w:t>
+      <w:r>
+        <w:t>trimmomatic is apparently slow compared to other programs (</w:t>
       </w:r>
       <w:hyperlink r:id="rId6" w:history="1">
         <w:r>
@@ -842,26 +513,10 @@
     </w:p>
     <w:p>
       <w:r>
-        <w:t xml:space="preserve">#====== </w:t>
-      </w:r>
-      <w:proofErr w:type="gramStart"/>
-      <w:r>
-        <w:t>run</w:t>
-      </w:r>
-      <w:proofErr w:type="gramEnd"/>
-      <w:r>
-        <w:t xml:space="preserve"> QC </w:t>
-      </w:r>
-      <w:r>
-        <w:t xml:space="preserve">&amp; </w:t>
-      </w:r>
-      <w:proofErr w:type="spellStart"/>
-      <w:r>
-        <w:t>multiQC</w:t>
-      </w:r>
-      <w:proofErr w:type="spellEnd"/>
-      <w:r>
-        <w:t xml:space="preserve"> </w:t>
+        <w:t xml:space="preserve">#====== run QC </w:t>
+      </w:r>
+      <w:r>
+        <w:t xml:space="preserve">&amp; multiQC </w:t>
       </w:r>
       <w:r>
         <w:t>=============</w:t>
@@ -869,13 +524,8 @@
     </w:p>
     <w:p/>
     <w:p>
-      <w:proofErr w:type="gramStart"/>
-      <w:r>
-        <w:t>bash</w:t>
-      </w:r>
-      <w:proofErr w:type="gramEnd"/>
-      <w:r>
-        <w:t xml:space="preserve"> </w:t>
+      <w:r>
+        <w:t xml:space="preserve">bash </w:t>
       </w:r>
       <w:r>
         <w:t>1_qcOriginal</w:t>
@@ -887,26 +537,13 @@
     <w:p/>
     <w:p>
       <w:r>
-        <w:t xml:space="preserve">#====== </w:t>
-      </w:r>
-      <w:proofErr w:type="gramStart"/>
-      <w:r>
-        <w:t>trim</w:t>
-      </w:r>
-      <w:proofErr w:type="gramEnd"/>
-      <w:r>
-        <w:t xml:space="preserve"> reads =====</w:t>
-      </w:r>
-    </w:p>
-    <w:p/>
-    <w:p>
-      <w:proofErr w:type="gramStart"/>
-      <w:r>
-        <w:t>bash</w:t>
-      </w:r>
-      <w:proofErr w:type="gramEnd"/>
-      <w:r>
-        <w:t xml:space="preserve"> </w:t>
+        <w:t>#====== trim reads =====</w:t>
+      </w:r>
+    </w:p>
+    <w:p/>
+    <w:p>
+      <w:r>
+        <w:t xml:space="preserve">bash </w:t>
       </w:r>
       <w:r>
         <w:t>2_trim30</w:t>
@@ -918,34 +555,13 @@
     <w:p/>
     <w:p>
       <w:r>
-        <w:t xml:space="preserve">#====== </w:t>
-      </w:r>
-      <w:proofErr w:type="gramStart"/>
-      <w:r>
-        <w:t>run</w:t>
-      </w:r>
-      <w:proofErr w:type="gramEnd"/>
-      <w:r>
-        <w:t xml:space="preserve"> QC &amp; </w:t>
-      </w:r>
-      <w:proofErr w:type="spellStart"/>
-      <w:r>
-        <w:t>multiQC</w:t>
-      </w:r>
-      <w:proofErr w:type="spellEnd"/>
-      <w:r>
-        <w:t xml:space="preserve"> on trimmed reads =============</w:t>
-      </w:r>
-    </w:p>
-    <w:p/>
-    <w:p>
-      <w:proofErr w:type="gramStart"/>
-      <w:r>
-        <w:t>bash</w:t>
-      </w:r>
-      <w:proofErr w:type="gramEnd"/>
-      <w:r>
-        <w:t xml:space="preserve"> </w:t>
+        <w:t>#====== run QC &amp; multiQC on trimmed reads =============</w:t>
+      </w:r>
+    </w:p>
+    <w:p/>
+    <w:p>
+      <w:r>
+        <w:t xml:space="preserve">bash </w:t>
       </w:r>
       <w:r>
         <w:t>3_qcTrimmed30</w:t>
@@ -954,15 +570,7 @@
     <w:p/>
     <w:p>
       <w:r>
-        <w:t xml:space="preserve">#====== Option 2: using </w:t>
-      </w:r>
-      <w:proofErr w:type="spellStart"/>
-      <w:r>
-        <w:t>fastp</w:t>
-      </w:r>
-      <w:proofErr w:type="spellEnd"/>
-      <w:r>
-        <w:t xml:space="preserve"> ===========</w:t>
+        <w:t>#====== Option 2: using fastp ===========</w:t>
       </w:r>
     </w:p>
     <w:p>
@@ -990,21 +598,9 @@
           <w:numId w:val="3"/>
         </w:numPr>
       </w:pPr>
-      <w:proofErr w:type="spellStart"/>
-      <w:proofErr w:type="gramStart"/>
-      <w:r>
-        <w:t>fastp</w:t>
-      </w:r>
-      <w:proofErr w:type="spellEnd"/>
-      <w:proofErr w:type="gramEnd"/>
-      <w:r>
-        <w:t xml:space="preserve"> is faster than </w:t>
-      </w:r>
-      <w:proofErr w:type="spellStart"/>
-      <w:r>
-        <w:t>trimmomatic</w:t>
-      </w:r>
-      <w:proofErr w:type="spellEnd"/>
+      <w:r>
+        <w:t>fastp is faster than trimmomatic</w:t>
+      </w:r>
     </w:p>
     <w:p>
       <w:r>
@@ -1019,23 +615,8 @@
           <w:numId w:val="4"/>
         </w:numPr>
       </w:pPr>
-      <w:proofErr w:type="spellStart"/>
-      <w:proofErr w:type="gramStart"/>
-      <w:r>
-        <w:t>fastp</w:t>
-      </w:r>
-      <w:proofErr w:type="spellEnd"/>
-      <w:proofErr w:type="gramEnd"/>
-      <w:r>
-        <w:t xml:space="preserve"> output seems not amenable to </w:t>
-      </w:r>
-      <w:proofErr w:type="spellStart"/>
-      <w:r>
-        <w:t>multiQC</w:t>
-      </w:r>
-      <w:proofErr w:type="spellEnd"/>
-      <w:r>
-        <w:t xml:space="preserve"> analysis</w:t>
+      <w:r>
+        <w:t>fastp output seems not amenable to multiQC analysis</w:t>
       </w:r>
     </w:p>
     <w:p/>
@@ -1055,15 +636,10 @@
         <w:t>#=========</w:t>
       </w:r>
       <w:r>
-        <w:t xml:space="preserve"> </w:t>
-      </w:r>
-      <w:proofErr w:type="gramStart"/>
-      <w:r>
-        <w:t>upload</w:t>
-      </w:r>
-      <w:proofErr w:type="gramEnd"/>
-      <w:r>
-        <w:t xml:space="preserve"> to Interrogate </w:t>
+        <w:t xml:space="preserve"> upload to Interrogate </w:t>
+      </w:r>
+      <w:r>
+        <w:t xml:space="preserve">&amp; run  analysis </w:t>
       </w:r>
       <w:r>
         <w:t>============</w:t>
@@ -1072,9 +648,60 @@
     <w:p/>
     <w:p>
       <w:r>
-        <w:t xml:space="preserve">Upload </w:t>
-      </w:r>
-    </w:p>
+        <w:t>Upload instructions:</w:t>
+      </w:r>
+    </w:p>
+    <w:p>
+      <w:r>
+        <w:t>6a_TrimmedFromComputeCanada2Interrogate</w:t>
+      </w:r>
+      <w:r>
+        <w:t>.txt</w:t>
+      </w:r>
+    </w:p>
+    <w:p/>
+    <w:p>
+      <w:r>
+        <w:t>Analysis instructions:</w:t>
+      </w:r>
+    </w:p>
+    <w:p>
+      <w:r>
+        <w:t>6b_InterrogateAnalysis</w:t>
+      </w:r>
+      <w:r>
+        <w:t>.docx</w:t>
+      </w:r>
+      <w:bookmarkStart w:id="0" w:name="_GoBack"/>
+      <w:bookmarkEnd w:id="0"/>
+    </w:p>
+    <w:p/>
+    <w:p/>
+    <w:p>
+      <w:r>
+        <w:t xml:space="preserve">#========= </w:t>
+      </w:r>
+      <w:r>
+        <w:t>Analyse Interrogate run report</w:t>
+      </w:r>
+      <w:r>
+        <w:t xml:space="preserve"> ============</w:t>
+      </w:r>
+    </w:p>
+    <w:p/>
+    <w:p>
+      <w:r>
+        <w:t>Download run report from Interrogate and save under ‘Data/</w:t>
+      </w:r>
+      <w:r>
+        <w:t>InterrogateRunReport</w:t>
+      </w:r>
+      <w:r>
+        <w:t>/&lt;file&gt;’</w:t>
+      </w:r>
+    </w:p>
+    <w:p/>
+    <w:p/>
     <w:sectPr>
       <w:pgSz w:w="12240" w:h="15840"/>
       <w:pgMar w:top="720" w:right="720" w:bottom="720" w:left="720" w:header="720" w:footer="720" w:gutter="0"/>

</xml_diff>